<commit_message>
Avance documentacion y req 6
</commit_message>
<xml_diff>
--- a/Docs/ISIS1225 - AnalisisReto-TEMPLATE.docx
+++ b/Docs/ISIS1225 - AnalisisReto-TEMPLATE.docx
@@ -11183,6 +11183,20 @@
     </w:p>
     <w:p>
       <w:pPr>
+        <w:rPr>
+          <w:lang w:val="es-419"/>
+        </w:rPr>
+      </w:pPr>
+    </w:p>
+    <w:p>
+      <w:pPr>
+        <w:rPr>
+          <w:lang w:val="es-419"/>
+        </w:rPr>
+      </w:pPr>
+    </w:p>
+    <w:p>
+      <w:pPr>
         <w:pStyle w:val="Ttulo1"/>
         <w:rPr>
           <w:b/>
@@ -11225,7 +11239,140 @@
         <w:rPr>
           <w:lang w:val="es-419"/>
         </w:rPr>
-        <w:t>Plantilla para el documentar y analizar cada uno de los requerimientos.</w:t>
+        <w:t>Se requería encontrar las películas y programas de tv teniendo en cuenta al director. Los pasos que se siguieron al implementar este requerimiento fueron:</w:t>
+      </w:r>
+    </w:p>
+    <w:p>
+      <w:pPr>
+        <w:pStyle w:val="Prrafodelista"/>
+        <w:numPr>
+          <w:ilvl w:val="0"/>
+          <w:numId w:val="19"/>
+        </w:numPr>
+        <w:rPr>
+          <w:lang w:val="es-419"/>
+        </w:rPr>
+      </w:pPr>
+      <w:r>
+        <w:rPr>
+          <w:lang w:val="es-419"/>
+        </w:rPr>
+        <w:t>Filtrado de datos: se siguió el mismo procedimiento usado en requerimientos anteriores para obtener los registros cuyo director</w:t>
+      </w:r>
+      <w:r>
+        <w:rPr>
+          <w:lang w:val="es-419"/>
+        </w:rPr>
+        <w:t xml:space="preserve"> fuera igual al pasado por parámetro. Además, se retorna</w:t>
+      </w:r>
+      <w:r>
+        <w:rPr>
+          <w:lang w:val="es-419"/>
+        </w:rPr>
+        <w:t>n</w:t>
+      </w:r>
+      <w:r>
+        <w:rPr>
+          <w:lang w:val="es-419"/>
+        </w:rPr>
+        <w:t xml:space="preserve"> </w:t>
+      </w:r>
+      <w:r>
+        <w:rPr>
+          <w:lang w:val="es-419"/>
+        </w:rPr>
+        <w:t>dos</w:t>
+      </w:r>
+      <w:r>
+        <w:rPr>
+          <w:lang w:val="es-419"/>
+        </w:rPr>
+        <w:t xml:space="preserve"> diccionario</w:t>
+      </w:r>
+      <w:r>
+        <w:rPr>
+          <w:lang w:val="es-419"/>
+        </w:rPr>
+        <w:t>s</w:t>
+      </w:r>
+      <w:r>
+        <w:rPr>
+          <w:lang w:val="es-419"/>
+        </w:rPr>
+        <w:t xml:space="preserve"> que contiene</w:t>
+      </w:r>
+      <w:r>
+        <w:rPr>
+          <w:lang w:val="es-419"/>
+        </w:rPr>
+        <w:t>n el conteo de ocurrencias tanto por servicio de streaming como para tipo de producción.</w:t>
+      </w:r>
+    </w:p>
+    <w:p>
+      <w:pPr>
+        <w:ind w:left="360"/>
+        <w:rPr>
+          <w:lang w:val="es-419"/>
+        </w:rPr>
+      </w:pPr>
+      <w:r>
+        <w:rPr>
+          <w:lang w:val="es-419"/>
+        </w:rPr>
+        <w:lastRenderedPageBreak/>
+        <w:drawing>
+          <wp:inline distT="0" distB="0" distL="0" distR="0" wp14:anchorId="4BE5215B" wp14:editId="3375BF53">
+            <wp:extent cx="5943600" cy="3589020"/>
+            <wp:effectExtent l="0" t="0" r="0" b="0"/>
+            <wp:docPr id="12" name="Imagen 12"/>
+            <wp:cNvGraphicFramePr>
+              <a:graphicFrameLocks xmlns:a="http://schemas.openxmlformats.org/drawingml/2006/main" noChangeAspect="1"/>
+            </wp:cNvGraphicFramePr>
+            <a:graphic xmlns:a="http://schemas.openxmlformats.org/drawingml/2006/main">
+              <a:graphicData uri="http://schemas.openxmlformats.org/drawingml/2006/picture">
+                <pic:pic xmlns:pic="http://schemas.openxmlformats.org/drawingml/2006/picture">
+                  <pic:nvPicPr>
+                    <pic:cNvPr id="1" name=""/>
+                    <pic:cNvPicPr/>
+                  </pic:nvPicPr>
+                  <pic:blipFill>
+                    <a:blip r:embed="rId21"/>
+                    <a:stretch>
+                      <a:fillRect/>
+                    </a:stretch>
+                  </pic:blipFill>
+                  <pic:spPr>
+                    <a:xfrm>
+                      <a:off x="0" y="0"/>
+                      <a:ext cx="5943600" cy="3589020"/>
+                    </a:xfrm>
+                    <a:prstGeom prst="rect">
+                      <a:avLst/>
+                    </a:prstGeom>
+                  </pic:spPr>
+                </pic:pic>
+              </a:graphicData>
+            </a:graphic>
+          </wp:inline>
+        </w:drawing>
+      </w:r>
+    </w:p>
+    <w:p>
+      <w:pPr>
+        <w:pStyle w:val="Prrafodelista"/>
+        <w:numPr>
+          <w:ilvl w:val="0"/>
+          <w:numId w:val="19"/>
+        </w:numPr>
+        <w:rPr>
+          <w:lang w:val="es-419"/>
+        </w:rPr>
+      </w:pPr>
+      <w:r>
+        <w:rPr>
+          <w:lang w:val="es-419"/>
+        </w:rPr>
+        <w:t>Mostrar en pantalla: sigue los mismos pasos que en requerimientos anteriores.</w:t>
       </w:r>
     </w:p>
     <w:p>
@@ -11307,7 +11454,7 @@
               <w:rPr>
                 <w:lang w:val="es-419"/>
               </w:rPr>
-              <w:t>Parámetros necesarios para resolver el requerimiento.</w:t>
+              <w:t>El nombre del director</w:t>
             </w:r>
           </w:p>
         </w:tc>
@@ -11349,7 +11496,7 @@
               <w:rPr>
                 <w:lang w:val="es-419"/>
               </w:rPr>
-              <w:t>Respuesta esperada del algoritmo.</w:t>
+              <w:t>Varias tablas con los conteos para los registros asociados al director y los 3 primeros y últimos registros de ejemplo</w:t>
             </w:r>
           </w:p>
         </w:tc>
@@ -11391,7 +11538,13 @@
               <w:rPr>
                 <w:lang w:val="es-419"/>
               </w:rPr>
-              <w:t>Si se implementó y quien lo hizo.</w:t>
+              <w:t>Si</w:t>
+            </w:r>
+            <w:r>
+              <w:rPr>
+                <w:lang w:val="es-419"/>
+              </w:rPr>
+              <w:t>. El grupo en general.</w:t>
             </w:r>
           </w:p>
         </w:tc>
@@ -11465,7 +11618,6 @@
                 <w:bCs/>
                 <w:lang w:val="es-419"/>
               </w:rPr>
-              <w:lastRenderedPageBreak/>
               <w:t>Pasos</w:t>
             </w:r>
           </w:p>
@@ -11508,7 +11660,7 @@
               <w:rPr>
                 <w:lang w:val="es-419"/>
               </w:rPr>
-              <w:t>Paso 1</w:t>
+              <w:t>Filtrar el catálogo para obtener los registros deseados</w:t>
             </w:r>
           </w:p>
         </w:tc>
@@ -11526,7 +11678,19 @@
               <w:rPr>
                 <w:lang w:val="es-419"/>
               </w:rPr>
-              <w:t>O(...)</w:t>
+              <w:t>O(</w:t>
+            </w:r>
+            <w:r>
+              <w:rPr>
+                <w:lang w:val="es-419"/>
+              </w:rPr>
+              <w:t>n</w:t>
+            </w:r>
+            <w:r>
+              <w:rPr>
+                <w:lang w:val="es-419"/>
+              </w:rPr>
+              <w:t>)</w:t>
             </w:r>
           </w:p>
         </w:tc>
@@ -11546,7 +11710,7 @@
               <w:rPr>
                 <w:lang w:val="es-419"/>
               </w:rPr>
-              <w:t xml:space="preserve">Paso 2 </w:t>
+              <w:t>Obtener datos de ejemplo que se mostraran en pantalla</w:t>
             </w:r>
           </w:p>
         </w:tc>
@@ -11564,7 +11728,19 @@
               <w:rPr>
                 <w:lang w:val="es-419"/>
               </w:rPr>
-              <w:t>O(...)</w:t>
+              <w:t>O(</w:t>
+            </w:r>
+            <w:r>
+              <w:rPr>
+                <w:lang w:val="es-419"/>
+              </w:rPr>
+              <w:t>n</w:t>
+            </w:r>
+            <w:r>
+              <w:rPr>
+                <w:lang w:val="es-419"/>
+              </w:rPr>
+              <w:t>)</w:t>
             </w:r>
           </w:p>
         </w:tc>
@@ -11584,7 +11760,7 @@
               <w:rPr>
                 <w:lang w:val="es-419"/>
               </w:rPr>
-              <w:t>Paso ….</w:t>
+              <w:t>Mostrar en pantalla</w:t>
             </w:r>
           </w:p>
         </w:tc>
@@ -11602,7 +11778,19 @@
               <w:rPr>
                 <w:lang w:val="es-419"/>
               </w:rPr>
-              <w:t>O(...)</w:t>
+              <w:t>O(</w:t>
+            </w:r>
+            <w:r>
+              <w:rPr>
+                <w:lang w:val="es-419"/>
+              </w:rPr>
+              <w:t>1</w:t>
+            </w:r>
+            <w:r>
+              <w:rPr>
+                <w:lang w:val="es-419"/>
+              </w:rPr>
+              <w:t>)</w:t>
             </w:r>
           </w:p>
         </w:tc>
@@ -11656,7 +11844,27 @@
                 <w:iCs/>
                 <w:lang w:val="es-419"/>
               </w:rPr>
-              <w:t>O(...)</w:t>
+              <w:t>O(</w:t>
+            </w:r>
+            <w:r>
+              <w:rPr>
+                <w:b/>
+                <w:bCs/>
+                <w:i/>
+                <w:iCs/>
+                <w:lang w:val="es-419"/>
+              </w:rPr>
+              <w:t>n</w:t>
+            </w:r>
+            <w:r>
+              <w:rPr>
+                <w:b/>
+                <w:bCs/>
+                <w:i/>
+                <w:iCs/>
+                <w:lang w:val="es-419"/>
+              </w:rPr>
+              <w:t>)</w:t>
             </w:r>
           </w:p>
         </w:tc>
@@ -11734,6 +11942,7 @@
                 <w:bCs/>
                 <w:lang w:val="es-419"/>
               </w:rPr>
+              <w:lastRenderedPageBreak/>
               <w:t>Entrada</w:t>
             </w:r>
           </w:p>
@@ -12012,12 +12221,6 @@
           <w:lang w:val="es-419"/>
         </w:rPr>
       </w:pPr>
-      <w:r>
-        <w:rPr>
-          <w:lang w:val="es-419"/>
-        </w:rPr>
-        <w:t>Plantilla para el documentar y analizar cada uno de los requerimientos.</w:t>
-      </w:r>
     </w:p>
     <w:p>
       <w:pPr>
@@ -12047,7 +12250,192 @@
         <w:rPr>
           <w:lang w:val="es-419"/>
         </w:rPr>
-        <w:t>Breve descripción de como abordaron la implementación del requerimiento</w:t>
+        <w:t>Se pedía obtener el top N de los géneros listados en películas. Los pasos que se siguieron fueron:</w:t>
+      </w:r>
+    </w:p>
+    <w:p>
+      <w:pPr>
+        <w:pStyle w:val="Prrafodelista"/>
+        <w:numPr>
+          <w:ilvl w:val="0"/>
+          <w:numId w:val="19"/>
+        </w:numPr>
+        <w:rPr>
+          <w:lang w:val="es-419"/>
+        </w:rPr>
+      </w:pPr>
+      <w:r>
+        <w:rPr>
+          <w:lang w:val="es-419"/>
+        </w:rPr>
+        <w:t>Recorrer todo el catálogo y obtener el conteo de apariciones para cada género:</w:t>
+      </w:r>
+    </w:p>
+    <w:p>
+      <w:pPr>
+        <w:pStyle w:val="Prrafodelista"/>
+        <w:rPr>
+          <w:lang w:val="es-419"/>
+        </w:rPr>
+      </w:pPr>
+      <w:r>
+        <w:rPr>
+          <w:lang w:val="es-419"/>
+        </w:rPr>
+        <w:t xml:space="preserve">Al igual que en los requerimientos anteriores, se hace uso de un bucle y la función getItem() para recorrer cada registro dentro del catálogo. </w:t>
+      </w:r>
+      <w:r>
+        <w:rPr>
+          <w:lang w:val="es-419"/>
+        </w:rPr>
+        <w:t xml:space="preserve">Luego, para cada video se obtienen los géneros en los que este listado y se hace un conteo de </w:t>
+      </w:r>
+      <w:r>
+        <w:rPr>
+          <w:lang w:val="es-419"/>
+        </w:rPr>
+        <w:t>estos</w:t>
+      </w:r>
+      <w:r>
+        <w:rPr>
+          <w:lang w:val="es-419"/>
+        </w:rPr>
+        <w:t>. Eso se agrega después a un diccionario</w:t>
+      </w:r>
+      <w:r>
+        <w:rPr>
+          <w:lang w:val="es-419"/>
+        </w:rPr>
+        <w:t xml:space="preserve"> que lleva control de cuantas veces aparece cada género.</w:t>
+      </w:r>
+    </w:p>
+    <w:p>
+      <w:pPr>
+        <w:pStyle w:val="Prrafodelista"/>
+        <w:rPr>
+          <w:lang w:val="es-419"/>
+        </w:rPr>
+      </w:pPr>
+      <w:r>
+        <w:rPr>
+          <w:lang w:val="es-419"/>
+        </w:rPr>
+        <w:drawing>
+          <wp:inline distT="0" distB="0" distL="0" distR="0" wp14:anchorId="38145D8A" wp14:editId="4D2774A8">
+            <wp:extent cx="5943600" cy="1981200"/>
+            <wp:effectExtent l="0" t="0" r="0" b="0"/>
+            <wp:docPr id="13" name="Imagen 13"/>
+            <wp:cNvGraphicFramePr>
+              <a:graphicFrameLocks xmlns:a="http://schemas.openxmlformats.org/drawingml/2006/main" noChangeAspect="1"/>
+            </wp:cNvGraphicFramePr>
+            <a:graphic xmlns:a="http://schemas.openxmlformats.org/drawingml/2006/main">
+              <a:graphicData uri="http://schemas.openxmlformats.org/drawingml/2006/picture">
+                <pic:pic xmlns:pic="http://schemas.openxmlformats.org/drawingml/2006/picture">
+                  <pic:nvPicPr>
+                    <pic:cNvPr id="1" name=""/>
+                    <pic:cNvPicPr/>
+                  </pic:nvPicPr>
+                  <pic:blipFill>
+                    <a:blip r:embed="rId22"/>
+                    <a:stretch>
+                      <a:fillRect/>
+                    </a:stretch>
+                  </pic:blipFill>
+                  <pic:spPr>
+                    <a:xfrm>
+                      <a:off x="0" y="0"/>
+                      <a:ext cx="5943600" cy="1981200"/>
+                    </a:xfrm>
+                    <a:prstGeom prst="rect">
+                      <a:avLst/>
+                    </a:prstGeom>
+                  </pic:spPr>
+                </pic:pic>
+              </a:graphicData>
+            </a:graphic>
+          </wp:inline>
+        </w:drawing>
+      </w:r>
+    </w:p>
+    <w:p>
+      <w:pPr>
+        <w:pStyle w:val="Prrafodelista"/>
+        <w:rPr>
+          <w:lang w:val="es-419"/>
+        </w:rPr>
+      </w:pPr>
+      <w:r>
+        <w:rPr>
+          <w:lang w:val="es-419"/>
+        </w:rPr>
+        <w:lastRenderedPageBreak/>
+        <w:drawing>
+          <wp:inline distT="0" distB="0" distL="0" distR="0" wp14:anchorId="0500C204" wp14:editId="64170CA9">
+            <wp:extent cx="5943600" cy="3622040"/>
+            <wp:effectExtent l="0" t="0" r="0" b="0"/>
+            <wp:docPr id="14" name="Imagen 14" descr="Texto&#10;&#10;Descripción generada automáticamente"/>
+            <wp:cNvGraphicFramePr>
+              <a:graphicFrameLocks xmlns:a="http://schemas.openxmlformats.org/drawingml/2006/main" noChangeAspect="1"/>
+            </wp:cNvGraphicFramePr>
+            <a:graphic xmlns:a="http://schemas.openxmlformats.org/drawingml/2006/main">
+              <a:graphicData uri="http://schemas.openxmlformats.org/drawingml/2006/picture">
+                <pic:pic xmlns:pic="http://schemas.openxmlformats.org/drawingml/2006/picture">
+                  <pic:nvPicPr>
+                    <pic:cNvPr id="14" name="Imagen 14" descr="Texto&#10;&#10;Descripción generada automáticamente"/>
+                    <pic:cNvPicPr/>
+                  </pic:nvPicPr>
+                  <pic:blipFill>
+                    <a:blip r:embed="rId23"/>
+                    <a:stretch>
+                      <a:fillRect/>
+                    </a:stretch>
+                  </pic:blipFill>
+                  <pic:spPr>
+                    <a:xfrm>
+                      <a:off x="0" y="0"/>
+                      <a:ext cx="5943600" cy="3622040"/>
+                    </a:xfrm>
+                    <a:prstGeom prst="rect">
+                      <a:avLst/>
+                    </a:prstGeom>
+                  </pic:spPr>
+                </pic:pic>
+              </a:graphicData>
+            </a:graphic>
+          </wp:inline>
+        </w:drawing>
+      </w:r>
+    </w:p>
+    <w:p>
+      <w:pPr>
+        <w:pStyle w:val="Prrafodelista"/>
+        <w:numPr>
+          <w:ilvl w:val="0"/>
+          <w:numId w:val="19"/>
+        </w:numPr>
+        <w:rPr>
+          <w:lang w:val="es-419"/>
+        </w:rPr>
+      </w:pPr>
+      <w:r>
+        <w:rPr>
+          <w:lang w:val="es-419"/>
+        </w:rPr>
+        <w:t xml:space="preserve">Obtener datos de ejemplo y mostrar en pantalla: </w:t>
+      </w:r>
+    </w:p>
+    <w:p>
+      <w:pPr>
+        <w:pStyle w:val="Prrafodelista"/>
+        <w:rPr>
+          <w:lang w:val="es-419"/>
+        </w:rPr>
+      </w:pPr>
+      <w:r>
+        <w:rPr>
+          <w:lang w:val="es-419"/>
+        </w:rPr>
+        <w:t>Siguen la lógica aplicada a los requerimientos anteriores.</w:t>
       </w:r>
     </w:p>
     <w:tbl>
@@ -12098,7 +12486,7 @@
               <w:rPr>
                 <w:lang w:val="es-419"/>
               </w:rPr>
-              <w:t>Parámetros necesarios para resolver el requerimiento.</w:t>
+              <w:t>Un entero N que va a determinar de cuánto va a ser el top</w:t>
             </w:r>
           </w:p>
         </w:tc>
@@ -12140,7 +12528,13 @@
               <w:rPr>
                 <w:lang w:val="es-419"/>
               </w:rPr>
-              <w:t>Respuesta esperada del algoritmo.</w:t>
+              <w:t>Un</w:t>
+            </w:r>
+            <w:r>
+              <w:rPr>
+                <w:lang w:val="es-419"/>
+              </w:rPr>
+              <w:t>a tabla ordenada por el ranking para cada genero encontrado y el conteo por tipo y servicio de streaming para dicho genero.</w:t>
             </w:r>
           </w:p>
         </w:tc>
@@ -12182,7 +12576,13 @@
               <w:rPr>
                 <w:lang w:val="es-419"/>
               </w:rPr>
-              <w:t>Si se implementó y quien lo hizo.</w:t>
+              <w:t>Si</w:t>
+            </w:r>
+            <w:r>
+              <w:rPr>
+                <w:lang w:val="es-419"/>
+              </w:rPr>
+              <w:t>. El grupo en general</w:t>
             </w:r>
           </w:p>
         </w:tc>
@@ -12256,7 +12656,6 @@
                 <w:bCs/>
                 <w:lang w:val="es-419"/>
               </w:rPr>
-              <w:lastRenderedPageBreak/>
               <w:t>Pasos</w:t>
             </w:r>
           </w:p>
@@ -12771,10 +13170,10 @@
       </w:pPr>
     </w:p>
     <w:sectPr>
-      <w:headerReference w:type="default" r:id="rId21"/>
-      <w:footerReference w:type="default" r:id="rId22"/>
-      <w:headerReference w:type="first" r:id="rId23"/>
-      <w:footerReference w:type="first" r:id="rId24"/>
+      <w:headerReference w:type="default" r:id="rId24"/>
+      <w:footerReference w:type="default" r:id="rId25"/>
+      <w:headerReference w:type="first" r:id="rId26"/>
+      <w:footerReference w:type="first" r:id="rId27"/>
       <w:pgSz w:w="12240" w:h="15840"/>
       <w:pgMar w:top="1440" w:right="1440" w:bottom="1440" w:left="1440" w:header="720" w:footer="720" w:gutter="0"/>
       <w:cols w:space="720"/>

</xml_diff>